<commit_message>
data mining assgn2 not finish 3
</commit_message>
<xml_diff>
--- a/data_mining/assignment2/18083229g_assignment2.docx
+++ b/data_mining/assignment2/18083229g_assignment2.docx
@@ -30,8 +30,6 @@
       </w:r>
     </w:p>
     <w:p>
-      <w:proofErr w:type="spellStart"/>
-      <w:proofErr w:type="gramStart"/>
       <w:r>
         <w:rPr>
           <w:rFonts w:hint="eastAsia"/>
@@ -39,13 +37,8 @@
         <w:t>Dis</w:t>
       </w:r>
       <w:r>
-        <w:t>sim</w:t>
-      </w:r>
-      <w:proofErr w:type="spellEnd"/>
-      <w:r>
-        <w:t>(</w:t>
-      </w:r>
-      <w:proofErr w:type="gramEnd"/>
+        <w:t>sim(</w:t>
+      </w:r>
       <w:r>
         <w:t>0001</w:t>
       </w:r>
@@ -168,8 +161,6 @@
       </w:r>
     </w:p>
     <w:p>
-      <w:proofErr w:type="spellStart"/>
-      <w:proofErr w:type="gramStart"/>
       <w:r>
         <w:rPr>
           <w:rFonts w:hint="eastAsia"/>
@@ -177,13 +168,8 @@
         <w:t>Dis</w:t>
       </w:r>
       <w:r>
-        <w:t>sim</w:t>
-      </w:r>
-      <w:proofErr w:type="spellEnd"/>
-      <w:r>
-        <w:t>(</w:t>
-      </w:r>
-      <w:proofErr w:type="gramEnd"/>
+        <w:t>sim(</w:t>
+      </w:r>
       <w:r>
         <w:t>0001</w:t>
       </w:r>
@@ -312,8 +298,6 @@
       </w:r>
     </w:p>
     <w:p>
-      <w:proofErr w:type="spellStart"/>
-      <w:proofErr w:type="gramStart"/>
       <w:r>
         <w:rPr>
           <w:rFonts w:hint="eastAsia"/>
@@ -321,13 +305,8 @@
         <w:t>Dis</w:t>
       </w:r>
       <w:r>
-        <w:t>sim</w:t>
-      </w:r>
-      <w:proofErr w:type="spellEnd"/>
-      <w:r>
-        <w:t>(</w:t>
-      </w:r>
-      <w:proofErr w:type="gramEnd"/>
+        <w:t>sim(</w:t>
+      </w:r>
       <w:r>
         <w:t>0001</w:t>
       </w:r>
@@ -443,8 +422,6 @@
           <w:rFonts w:eastAsiaTheme="minorHAnsi"/>
         </w:rPr>
       </w:pPr>
-      <w:proofErr w:type="spellStart"/>
-      <w:proofErr w:type="gramStart"/>
       <w:r>
         <w:rPr>
           <w:rFonts w:hint="eastAsia"/>
@@ -452,13 +429,8 @@
         <w:t>Dis</w:t>
       </w:r>
       <w:r>
-        <w:t>sim</w:t>
-      </w:r>
-      <w:proofErr w:type="spellEnd"/>
-      <w:r>
-        <w:t>(</w:t>
-      </w:r>
-      <w:proofErr w:type="gramEnd"/>
+        <w:t>sim(</w:t>
+      </w:r>
       <w:r>
         <w:t>0001</w:t>
       </w:r>
@@ -599,8 +571,6 @@
       </w:r>
     </w:p>
     <w:p>
-      <w:proofErr w:type="spellStart"/>
-      <w:proofErr w:type="gramStart"/>
       <w:r>
         <w:rPr>
           <w:rFonts w:hint="eastAsia"/>
@@ -608,13 +578,8 @@
         <w:t>Dis</w:t>
       </w:r>
       <w:r>
-        <w:t>sim</w:t>
-      </w:r>
-      <w:proofErr w:type="spellEnd"/>
-      <w:r>
-        <w:t>(</w:t>
-      </w:r>
-      <w:proofErr w:type="gramEnd"/>
+        <w:t>sim(</w:t>
+      </w:r>
       <w:r>
         <w:t>0150</w:t>
       </w:r>
@@ -698,8 +663,6 @@
       </w:r>
     </w:p>
     <w:p>
-      <w:proofErr w:type="spellStart"/>
-      <w:proofErr w:type="gramStart"/>
       <w:r>
         <w:rPr>
           <w:rFonts w:hint="eastAsia"/>
@@ -707,13 +670,8 @@
         <w:t>Dis</w:t>
       </w:r>
       <w:r>
-        <w:t>sim</w:t>
-      </w:r>
-      <w:proofErr w:type="spellEnd"/>
-      <w:r>
-        <w:t>(</w:t>
-      </w:r>
-      <w:proofErr w:type="gramEnd"/>
+        <w:t>sim(</w:t>
+      </w:r>
       <w:r>
         <w:t>0150</w:t>
       </w:r>
@@ -797,8 +755,6 @@
       </w:r>
     </w:p>
     <w:p>
-      <w:proofErr w:type="spellStart"/>
-      <w:proofErr w:type="gramStart"/>
       <w:r>
         <w:rPr>
           <w:rFonts w:hint="eastAsia"/>
@@ -806,13 +762,8 @@
         <w:t>Dis</w:t>
       </w:r>
       <w:r>
-        <w:t>sim</w:t>
-      </w:r>
-      <w:proofErr w:type="spellEnd"/>
-      <w:r>
-        <w:t>(</w:t>
-      </w:r>
-      <w:proofErr w:type="gramEnd"/>
+        <w:t>sim(</w:t>
+      </w:r>
       <w:r>
         <w:t>0150</w:t>
       </w:r>
@@ -896,8 +847,6 @@
       </w:r>
     </w:p>
     <w:p>
-      <w:proofErr w:type="spellStart"/>
-      <w:proofErr w:type="gramStart"/>
       <w:r>
         <w:rPr>
           <w:rFonts w:hint="eastAsia"/>
@@ -905,13 +854,8 @@
         <w:t>Dis</w:t>
       </w:r>
       <w:r>
-        <w:t>sim</w:t>
-      </w:r>
-      <w:proofErr w:type="spellEnd"/>
-      <w:r>
-        <w:t>(</w:t>
-      </w:r>
-      <w:proofErr w:type="gramEnd"/>
+        <w:t>sim(</w:t>
+      </w:r>
       <w:r>
         <w:t>0553</w:t>
       </w:r>
@@ -1031,8 +975,6 @@
       </w:r>
     </w:p>
     <w:p>
-      <w:proofErr w:type="spellStart"/>
-      <w:proofErr w:type="gramStart"/>
       <w:r>
         <w:rPr>
           <w:rFonts w:hint="eastAsia"/>
@@ -1040,13 +982,8 @@
         <w:t>Dis</w:t>
       </w:r>
       <w:r>
-        <w:t>sim</w:t>
-      </w:r>
-      <w:proofErr w:type="spellEnd"/>
-      <w:r>
-        <w:t>(</w:t>
-      </w:r>
-      <w:proofErr w:type="gramEnd"/>
+        <w:t>sim(</w:t>
+      </w:r>
       <w:r>
         <w:t>0553</w:t>
       </w:r>
@@ -1184,8 +1121,6 @@
       </w:r>
     </w:p>
     <w:p>
-      <w:proofErr w:type="spellStart"/>
-      <w:proofErr w:type="gramStart"/>
       <w:r>
         <w:rPr>
           <w:rFonts w:hint="eastAsia"/>
@@ -1193,13 +1128,8 @@
         <w:t>Dis</w:t>
       </w:r>
       <w:r>
-        <w:t>sim</w:t>
-      </w:r>
-      <w:proofErr w:type="spellEnd"/>
-      <w:r>
-        <w:t>(</w:t>
-      </w:r>
-      <w:proofErr w:type="gramEnd"/>
+        <w:t>sim(</w:t>
+      </w:r>
       <w:r>
         <w:t>1011</w:t>
       </w:r>
@@ -4231,7 +4161,7 @@
           </mc:Choice>
           <mc:Fallback>
             <w:pict>
-              <v:shapetype w14:anchorId="086AC296" id="_x0000_t34" coordsize="21600,21600" o:spt="34" o:oned="t" adj="10800" path="m,l@0,0@0,21600,21600,21600e" filled="f">
+              <v:shapetype w14:anchorId="155421FE" id="_x0000_t34" coordsize="21600,21600" o:spt="34" o:oned="t" adj="10800" path="m,l@0,0@0,21600,21600,21600e" filled="f">
                 <v:stroke joinstyle="miter"/>
                 <v:formulas>
                   <v:f eqn="val #0"/>
@@ -4313,7 +4243,7 @@
           </mc:Choice>
           <mc:Fallback>
             <w:pict>
-              <v:shape w14:anchorId="08E07DF7" id="连接符: 肘形 206" o:spid="_x0000_s1026" type="#_x0000_t34" style="position:absolute;left:0;text-align:left;margin-left:369.45pt;margin-top:9.25pt;width:37.05pt;height:53.7pt;z-index:251720704;visibility:visible;mso-wrap-style:square;mso-wrap-distance-left:9pt;mso-wrap-distance-top:0;mso-wrap-distance-right:9pt;mso-wrap-distance-bottom:0;mso-position-horizontal:absolute;mso-position-horizontal-relative:text;mso-position-vertical:absolute;mso-position-vertical-relative:text" o:gfxdata="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" adj="9816" strokecolor="black [3200]" strokeweight="1pt"/>
+              <v:shape w14:anchorId="51D655CC" id="连接符: 肘形 206" o:spid="_x0000_s1026" type="#_x0000_t34" style="position:absolute;left:0;text-align:left;margin-left:369.45pt;margin-top:9.25pt;width:37.05pt;height:53.7pt;z-index:251720704;visibility:visible;mso-wrap-style:square;mso-wrap-distance-left:9pt;mso-wrap-distance-top:0;mso-wrap-distance-right:9pt;mso-wrap-distance-bottom:0;mso-position-horizontal:absolute;mso-position-horizontal-relative:text;mso-position-vertical:absolute;mso-position-vertical-relative:text" o:gfxdata="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" adj="9816" strokecolor="black [3200]" strokeweight="1pt"/>
             </w:pict>
           </mc:Fallback>
         </mc:AlternateContent>
@@ -4378,7 +4308,7 @@
           </mc:Choice>
           <mc:Fallback>
             <w:pict>
-              <v:shape w14:anchorId="33B4DD89" id="连接符: 肘形 207" o:spid="_x0000_s1026" type="#_x0000_t34" style="position:absolute;left:0;text-align:left;margin-left:126.65pt;margin-top:9.25pt;width:133.55pt;height:29.9pt;flip:y;z-index:251717632;visibility:visible;mso-wrap-style:square;mso-height-percent:0;mso-wrap-distance-left:9pt;mso-wrap-distance-top:0;mso-wrap-distance-right:9pt;mso-wrap-distance-bottom:0;mso-position-horizontal:absolute;mso-position-horizontal-relative:text;mso-position-vertical:absolute;mso-position-vertical-relative:text;mso-height-percent:0;mso-height-relative:margin" o:gfxdata="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" strokecolor="black [3200]" strokeweight="1pt"/>
+              <v:shape w14:anchorId="63ABFF81" id="连接符: 肘形 207" o:spid="_x0000_s1026" type="#_x0000_t34" style="position:absolute;left:0;text-align:left;margin-left:126.65pt;margin-top:9.25pt;width:133.55pt;height:29.9pt;flip:y;z-index:251717632;visibility:visible;mso-wrap-style:square;mso-height-percent:0;mso-wrap-distance-left:9pt;mso-wrap-distance-top:0;mso-wrap-distance-right:9pt;mso-wrap-distance-bottom:0;mso-position-horizontal:absolute;mso-position-horizontal-relative:text;mso-position-vertical:absolute;mso-position-vertical-relative:text;mso-height-percent:0;mso-height-relative:margin" o:gfxdata="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" strokecolor="black [3200]" strokeweight="1pt"/>
             </w:pict>
           </mc:Fallback>
         </mc:AlternateContent>
@@ -4556,7 +4486,7 @@
           </mc:Choice>
           <mc:Fallback>
             <w:pict>
-              <v:shape w14:anchorId="0F9D9064" id="连接符: 肘形 209" o:spid="_x0000_s1026" type="#_x0000_t34" style="position:absolute;left:0;text-align:left;margin-left:21.7pt;margin-top:92.65pt;width:142.7pt;height:24.6pt;flip:y;z-index:251714560;visibility:visible;mso-wrap-style:square;mso-wrap-distance-left:9pt;mso-wrap-distance-top:0;mso-wrap-distance-right:9pt;mso-wrap-distance-bottom:0;mso-position-horizontal:absolute;mso-position-horizontal-relative:text;mso-position-vertical:absolute;mso-position-vertical-relative:text" o:gfxdata="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" adj="10674" strokecolor="black [3200]" strokeweight="1pt"/>
+              <v:shape w14:anchorId="00835B7B" id="连接符: 肘形 209" o:spid="_x0000_s1026" type="#_x0000_t34" style="position:absolute;left:0;text-align:left;margin-left:21.7pt;margin-top:92.65pt;width:142.7pt;height:24.6pt;flip:y;z-index:251714560;visibility:visible;mso-wrap-style:square;mso-wrap-distance-left:9pt;mso-wrap-distance-top:0;mso-wrap-distance-right:9pt;mso-wrap-distance-bottom:0;mso-position-horizontal:absolute;mso-position-horizontal-relative:text;mso-position-vertical:absolute;mso-position-vertical-relative:text" o:gfxdata="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" adj="10674" strokecolor="black [3200]" strokeweight="1pt"/>
             </w:pict>
           </mc:Fallback>
         </mc:AlternateContent>
@@ -4620,7 +4550,7 @@
           </mc:Choice>
           <mc:Fallback>
             <w:pict>
-              <v:shape w14:anchorId="360482BB" id="连接符: 肘形 210" o:spid="_x0000_s1026" type="#_x0000_t34" style="position:absolute;left:0;text-align:left;margin-left:236.2pt;margin-top:47.3pt;width:168.5pt;height:44.95pt;flip:y;z-index:251721728;visibility:visible;mso-wrap-style:square;mso-wrap-distance-left:9pt;mso-wrap-distance-top:0;mso-wrap-distance-right:9pt;mso-wrap-distance-bottom:0;mso-position-horizontal:absolute;mso-position-horizontal-relative:text;mso-position-vertical:absolute;mso-position-vertical-relative:text" o:gfxdata="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" adj="19226" strokecolor="black [3200]" strokeweight="1pt"/>
+              <v:shape w14:anchorId="57AD32AE" id="连接符: 肘形 210" o:spid="_x0000_s1026" type="#_x0000_t34" style="position:absolute;left:0;text-align:left;margin-left:236.2pt;margin-top:47.3pt;width:168.5pt;height:44.95pt;flip:y;z-index:251721728;visibility:visible;mso-wrap-style:square;mso-wrap-distance-left:9pt;mso-wrap-distance-top:0;mso-wrap-distance-right:9pt;mso-wrap-distance-bottom:0;mso-position-horizontal:absolute;mso-position-horizontal-relative:text;mso-position-vertical:absolute;mso-position-vertical-relative:text" o:gfxdata="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" adj="19226" strokecolor="black [3200]" strokeweight="1pt"/>
             </w:pict>
           </mc:Fallback>
         </mc:AlternateContent>
@@ -4805,7 +4735,7 @@
           </mc:Choice>
           <mc:Fallback>
             <w:pict>
-              <v:shape w14:anchorId="2DD03352" id="连接符: 肘形 212" o:spid="_x0000_s1026" type="#_x0000_t34" style="position:absolute;left:0;text-align:left;margin-left:20.95pt;margin-top:81.05pt;width:142.7pt;height:11.6pt;z-index:251713536;visibility:visible;mso-wrap-style:square;mso-width-percent:0;mso-height-percent:0;mso-wrap-distance-left:9pt;mso-wrap-distance-top:0;mso-wrap-distance-right:9pt;mso-wrap-distance-bottom:0;mso-position-horizontal:absolute;mso-position-horizontal-relative:text;mso-position-vertical:absolute;mso-position-vertical-relative:text;mso-width-percent:0;mso-height-percent:0;mso-width-relative:margin;mso-height-relative:margin" o:gfxdata="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" strokecolor="black [3200]" strokeweight="1pt"/>
+              <v:shape w14:anchorId="5154B4D4" id="连接符: 肘形 212" o:spid="_x0000_s1026" type="#_x0000_t34" style="position:absolute;left:0;text-align:left;margin-left:20.95pt;margin-top:81.05pt;width:142.7pt;height:11.6pt;z-index:251713536;visibility:visible;mso-wrap-style:square;mso-width-percent:0;mso-height-percent:0;mso-wrap-distance-left:9pt;mso-wrap-distance-top:0;mso-wrap-distance-right:9pt;mso-wrap-distance-bottom:0;mso-position-horizontal:absolute;mso-position-horizontal-relative:text;mso-position-vertical:absolute;mso-position-vertical-relative:text;mso-width-percent:0;mso-height-percent:0;mso-width-relative:margin;mso-height-relative:margin" o:gfxdata="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" strokecolor="black [3200]" strokeweight="1pt"/>
             </w:pict>
           </mc:Fallback>
         </mc:AlternateContent>
@@ -4875,7 +4805,7 @@
           </mc:Choice>
           <mc:Fallback>
             <w:pict>
-              <v:shape w14:anchorId="00A0D5EE" id="连接符: 肘形 213" o:spid="_x0000_s1026" type="#_x0000_t34" style="position:absolute;left:0;text-align:left;margin-left:21.95pt;margin-top:23.65pt;width:32.8pt;height:23.7pt;flip:y;z-index:251716608;visibility:visible;mso-wrap-style:square;mso-width-percent:0;mso-height-percent:0;mso-wrap-distance-left:9pt;mso-wrap-distance-top:0;mso-wrap-distance-right:9pt;mso-wrap-distance-bottom:0;mso-position-horizontal:absolute;mso-position-horizontal-relative:text;mso-position-vertical:absolute;mso-position-vertical-relative:text;mso-width-percent:0;mso-height-percent:0;mso-width-relative:margin;mso-height-relative:margin" o:gfxdata="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" adj="11324" strokecolor="black [3200]" strokeweight="1pt"/>
+              <v:shape w14:anchorId="3C0F1674" id="连接符: 肘形 213" o:spid="_x0000_s1026" type="#_x0000_t34" style="position:absolute;left:0;text-align:left;margin-left:21.95pt;margin-top:23.65pt;width:32.8pt;height:23.7pt;flip:y;z-index:251716608;visibility:visible;mso-wrap-style:square;mso-width-percent:0;mso-height-percent:0;mso-wrap-distance-left:9pt;mso-wrap-distance-top:0;mso-wrap-distance-right:9pt;mso-wrap-distance-bottom:0;mso-position-horizontal:absolute;mso-position-horizontal-relative:text;mso-position-vertical:absolute;mso-position-vertical-relative:text;mso-width-percent:0;mso-height-percent:0;mso-width-relative:margin;mso-height-relative:margin" o:gfxdata="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" adj="11324" strokecolor="black [3200]" strokeweight="1pt"/>
             </w:pict>
           </mc:Fallback>
         </mc:AlternateContent>
@@ -5162,7 +5092,7 @@
           </mc:Choice>
           <mc:Fallback>
             <w:pict>
-              <v:shape w14:anchorId="5F343DED" id="连接符: 肘形 216" o:spid="_x0000_s1026" type="#_x0000_t34" style="position:absolute;left:0;text-align:left;margin-left:23.15pt;margin-top:7.4pt;width:31.6pt;height:16.2pt;z-index:251715584;visibility:visible;mso-wrap-style:square;mso-wrap-distance-left:9pt;mso-wrap-distance-top:0;mso-wrap-distance-right:9pt;mso-wrap-distance-bottom:0;mso-position-horizontal:absolute;mso-position-horizontal-relative:text;mso-position-vertical:absolute;mso-position-vertical-relative:text" o:gfxdata="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" strokecolor="black [3200]" strokeweight="1pt"/>
+              <v:shape w14:anchorId="08D2F701" id="连接符: 肘形 216" o:spid="_x0000_s1026" type="#_x0000_t34" style="position:absolute;left:0;text-align:left;margin-left:23.15pt;margin-top:7.4pt;width:31.6pt;height:16.2pt;z-index:251715584;visibility:visible;mso-wrap-style:square;mso-wrap-distance-left:9pt;mso-wrap-distance-top:0;mso-wrap-distance-right:9pt;mso-wrap-distance-bottom:0;mso-position-horizontal:absolute;mso-position-horizontal-relative:text;mso-position-vertical:absolute;mso-position-vertical-relative:text" o:gfxdata="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" strokecolor="black [3200]" strokeweight="1pt"/>
             </w:pict>
           </mc:Fallback>
         </mc:AlternateContent>
@@ -8383,7 +8313,6 @@
       </w:pPr>
     </w:p>
     <w:p>
-      <w:proofErr w:type="spellStart"/>
       <w:r>
         <w:rPr>
           <w:rFonts w:hint="eastAsia"/>
@@ -8391,7 +8320,6 @@
         </w:rPr>
         <w:t>i</w:t>
       </w:r>
-      <w:proofErr w:type="spellEnd"/>
       <w:r>
         <w:rPr>
           <w:b/>
@@ -8399,15 +8327,7 @@
         <w:t xml:space="preserve">) </w:t>
       </w:r>
       <w:r>
-        <w:t>the new cluster: C1={P1}, C2</w:t>
-      </w:r>
-      <w:proofErr w:type="gramStart"/>
-      <w:r>
-        <w:t>={</w:t>
-      </w:r>
-      <w:proofErr w:type="gramEnd"/>
-      <w:r>
-        <w:t>P2, P3, P4, P5, P6, P8}, C3={P7}</w:t>
+        <w:t>the new cluster: C1={P1}, C2={P2, P3, P4, P5, P6, P8}, C3={P7}</w:t>
       </w:r>
     </w:p>
     <w:p>
@@ -8495,8 +8415,6 @@
       <w:r>
         <w:t xml:space="preserve"> of C3</w:t>
       </w:r>
-      <w:bookmarkStart w:id="1" w:name="_GoBack"/>
-      <w:bookmarkEnd w:id="1"/>
     </w:p>
     <w:p>
       <w:pPr>
@@ -8506,6 +8424,1370 @@
         </w:rPr>
       </w:pPr>
     </w:p>
+    <w:p/>
+    <w:p>
+      <w:pPr>
+        <w:rPr>
+          <w:b/>
+        </w:rPr>
+      </w:pPr>
+      <w:r>
+        <w:rPr>
+          <w:rFonts w:hint="eastAsia"/>
+          <w:b/>
+        </w:rPr>
+        <w:lastRenderedPageBreak/>
+        <w:t>A</w:t>
+      </w:r>
+      <w:r>
+        <w:rPr>
+          <w:b/>
+        </w:rPr>
+        <w:t>ns</w:t>
+      </w:r>
+      <w:r>
+        <w:rPr>
+          <w:rFonts w:hint="eastAsia"/>
+          <w:b/>
+        </w:rPr>
+        <w:t>3</w:t>
+      </w:r>
+    </w:p>
+    <w:p>
+      <w:pPr>
+        <w:rPr>
+          <w:b/>
+        </w:rPr>
+      </w:pPr>
+      <w:r>
+        <w:rPr>
+          <w:rFonts w:hint="eastAsia"/>
+          <w:b/>
+        </w:rPr>
+        <w:t>a</w:t>
+      </w:r>
+      <w:r>
+        <w:rPr>
+          <w:b/>
+        </w:rPr>
+        <w:t>)</w:t>
+      </w:r>
+    </w:p>
+    <w:p>
+      <w:r>
+        <w:rPr>
+          <w:rFonts w:hint="eastAsia"/>
+        </w:rPr>
+        <w:t>P</w:t>
+      </w:r>
+      <w:r>
+        <w:t>(</w:t>
+      </w:r>
+      <w:r>
+        <w:t>Activist</w:t>
+      </w:r>
+      <w:r>
+        <w:t>)=2/6</w:t>
+      </w:r>
+    </w:p>
+    <w:p>
+      <w:r>
+        <w:rPr>
+          <w:rFonts w:hint="eastAsia"/>
+        </w:rPr>
+        <w:t>P</w:t>
+      </w:r>
+      <w:r>
+        <w:t>(Follower)=2/6</w:t>
+      </w:r>
+    </w:p>
+    <w:p>
+      <w:pPr>
+        <w:rPr>
+          <w:rFonts w:hint="eastAsia"/>
+        </w:rPr>
+      </w:pPr>
+      <w:r>
+        <w:rPr>
+          <w:rFonts w:hint="eastAsia"/>
+        </w:rPr>
+        <w:t>P</w:t>
+      </w:r>
+      <w:r>
+        <w:t>(Superstar)</w:t>
+      </w:r>
+      <w:r>
+        <w:rPr>
+          <w:rFonts w:hint="eastAsia"/>
+        </w:rPr>
+        <w:t>=</w:t>
+      </w:r>
+      <w:r>
+        <w:t>2/6</w:t>
+      </w:r>
+    </w:p>
+    <w:tbl>
+      <w:tblPr>
+        <w:tblStyle w:val="a8"/>
+        <w:tblW w:w="0" w:type="auto"/>
+        <w:tblLook w:val="04A0" w:firstRow="1" w:lastRow="0" w:firstColumn="1" w:lastColumn="0" w:noHBand="0" w:noVBand="1"/>
+      </w:tblPr>
+      <w:tblGrid>
+        <w:gridCol w:w="2766"/>
+        <w:gridCol w:w="2765"/>
+        <w:gridCol w:w="2765"/>
+      </w:tblGrid>
+      <w:tr>
+        <w:tc>
+          <w:tcPr>
+            <w:tcW w:w="8296" w:type="dxa"/>
+            <w:gridSpan w:val="3"/>
+          </w:tcPr>
+          <w:p>
+            <w:pPr>
+              <w:rPr>
+                <w:rFonts w:hint="eastAsia"/>
+              </w:rPr>
+            </w:pPr>
+            <w:r>
+              <w:t>A1</w:t>
+            </w:r>
+          </w:p>
+        </w:tc>
+      </w:tr>
+      <w:tr>
+        <w:tc>
+          <w:tcPr>
+            <w:tcW w:w="2766" w:type="dxa"/>
+          </w:tcPr>
+          <w:p>
+            <w:pPr>
+              <w:rPr>
+                <w:rFonts w:hint="eastAsia"/>
+              </w:rPr>
+            </w:pPr>
+            <w:r>
+              <w:rPr>
+                <w:rFonts w:hint="eastAsia"/>
+              </w:rPr>
+              <w:t>P</w:t>
+            </w:r>
+            <w:r>
+              <w:t>(</w:t>
+            </w:r>
+            <w:r>
+              <w:t>Many</w:t>
+            </w:r>
+            <w:r>
+              <w:t>|</w:t>
+            </w:r>
+            <w:r>
+              <w:t>Activist</w:t>
+            </w:r>
+            <w:r>
+              <w:t>)=</w:t>
+            </w:r>
+            <w:r>
+              <w:t>1</w:t>
+            </w:r>
+            <w:r>
+              <w:t>/</w:t>
+            </w:r>
+            <w:r>
+              <w:t>2</w:t>
+            </w:r>
+          </w:p>
+        </w:tc>
+        <w:tc>
+          <w:tcPr>
+            <w:tcW w:w="2765" w:type="dxa"/>
+          </w:tcPr>
+          <w:p>
+            <w:pPr>
+              <w:rPr>
+                <w:rFonts w:hint="eastAsia"/>
+              </w:rPr>
+            </w:pPr>
+            <w:r>
+              <w:rPr>
+                <w:rFonts w:hint="eastAsia"/>
+              </w:rPr>
+              <w:t>P</w:t>
+            </w:r>
+            <w:r>
+              <w:t>(</w:t>
+            </w:r>
+            <w:r>
+              <w:t>Many</w:t>
+            </w:r>
+            <w:r>
+              <w:t>|</w:t>
+            </w:r>
+            <w:r>
+              <w:t>Follower</w:t>
+            </w:r>
+            <w:r>
+              <w:t>)=</w:t>
+            </w:r>
+            <w:r>
+              <w:rPr>
+                <w:rFonts w:hint="eastAsia"/>
+              </w:rPr>
+              <w:t>0</w:t>
+            </w:r>
+            <w:r>
+              <w:t>/</w:t>
+            </w:r>
+            <w:r>
+              <w:t>2</w:t>
+            </w:r>
+          </w:p>
+        </w:tc>
+        <w:tc>
+          <w:tcPr>
+            <w:tcW w:w="2765" w:type="dxa"/>
+          </w:tcPr>
+          <w:p>
+            <w:pPr>
+              <w:rPr>
+                <w:rFonts w:hint="eastAsia"/>
+              </w:rPr>
+            </w:pPr>
+            <w:r>
+              <w:rPr>
+                <w:rFonts w:hint="eastAsia"/>
+              </w:rPr>
+              <w:t>P</w:t>
+            </w:r>
+            <w:r>
+              <w:t>(</w:t>
+            </w:r>
+            <w:r>
+              <w:t>Many</w:t>
+            </w:r>
+            <w:r>
+              <w:t>|</w:t>
+            </w:r>
+            <w:r>
+              <w:t>Superstar</w:t>
+            </w:r>
+            <w:r>
+              <w:t>)=</w:t>
+            </w:r>
+            <w:r>
+              <w:rPr>
+                <w:rFonts w:hint="eastAsia"/>
+              </w:rPr>
+              <w:t>2</w:t>
+            </w:r>
+            <w:r>
+              <w:t>/</w:t>
+            </w:r>
+            <w:r>
+              <w:t>2</w:t>
+            </w:r>
+          </w:p>
+        </w:tc>
+      </w:tr>
+      <w:tr>
+        <w:tc>
+          <w:tcPr>
+            <w:tcW w:w="2766" w:type="dxa"/>
+          </w:tcPr>
+          <w:p>
+            <w:pPr>
+              <w:rPr>
+                <w:rFonts w:hint="eastAsia"/>
+              </w:rPr>
+            </w:pPr>
+            <w:r>
+              <w:rPr>
+                <w:rFonts w:hint="eastAsia"/>
+              </w:rPr>
+              <w:t>P</w:t>
+            </w:r>
+            <w:r>
+              <w:t>(</w:t>
+            </w:r>
+            <w:r>
+              <w:t>Few</w:t>
+            </w:r>
+            <w:r>
+              <w:t>|</w:t>
+            </w:r>
+            <w:r>
+              <w:t>Activist</w:t>
+            </w:r>
+            <w:r>
+              <w:t>)=</w:t>
+            </w:r>
+            <w:r>
+              <w:t>1</w:t>
+            </w:r>
+            <w:r>
+              <w:t>/</w:t>
+            </w:r>
+            <w:r>
+              <w:t>2</w:t>
+            </w:r>
+          </w:p>
+        </w:tc>
+        <w:tc>
+          <w:tcPr>
+            <w:tcW w:w="2765" w:type="dxa"/>
+          </w:tcPr>
+          <w:p>
+            <w:pPr>
+              <w:rPr>
+                <w:rFonts w:hint="eastAsia"/>
+              </w:rPr>
+            </w:pPr>
+            <w:r>
+              <w:rPr>
+                <w:rFonts w:hint="eastAsia"/>
+              </w:rPr>
+              <w:t>P</w:t>
+            </w:r>
+            <w:r>
+              <w:t>(</w:t>
+            </w:r>
+            <w:r>
+              <w:t>Few</w:t>
+            </w:r>
+            <w:r>
+              <w:t>|</w:t>
+            </w:r>
+            <w:r>
+              <w:t>Follower</w:t>
+            </w:r>
+            <w:r>
+              <w:t>)=</w:t>
+            </w:r>
+            <w:r>
+              <w:rPr>
+                <w:rFonts w:hint="eastAsia"/>
+              </w:rPr>
+              <w:t>2</w:t>
+            </w:r>
+            <w:r>
+              <w:t>/</w:t>
+            </w:r>
+            <w:r>
+              <w:t>2</w:t>
+            </w:r>
+          </w:p>
+        </w:tc>
+        <w:tc>
+          <w:tcPr>
+            <w:tcW w:w="2765" w:type="dxa"/>
+          </w:tcPr>
+          <w:p>
+            <w:pPr>
+              <w:rPr>
+                <w:rFonts w:hint="eastAsia"/>
+              </w:rPr>
+            </w:pPr>
+            <w:r>
+              <w:rPr>
+                <w:rFonts w:hint="eastAsia"/>
+              </w:rPr>
+              <w:t>P</w:t>
+            </w:r>
+            <w:r>
+              <w:t>(</w:t>
+            </w:r>
+            <w:r>
+              <w:t>Few</w:t>
+            </w:r>
+            <w:r>
+              <w:t>|</w:t>
+            </w:r>
+            <w:r>
+              <w:t>Superstar</w:t>
+            </w:r>
+            <w:r>
+              <w:t>)=</w:t>
+            </w:r>
+            <w:r>
+              <w:rPr>
+                <w:rFonts w:hint="eastAsia"/>
+              </w:rPr>
+              <w:t>0</w:t>
+            </w:r>
+            <w:r>
+              <w:t>/</w:t>
+            </w:r>
+            <w:r>
+              <w:t>2</w:t>
+            </w:r>
+          </w:p>
+        </w:tc>
+      </w:tr>
+      <w:tr>
+        <w:tc>
+          <w:tcPr>
+            <w:tcW w:w="8296" w:type="dxa"/>
+            <w:gridSpan w:val="3"/>
+          </w:tcPr>
+          <w:p>
+            <w:pPr>
+              <w:rPr>
+                <w:rFonts w:hint="eastAsia"/>
+              </w:rPr>
+            </w:pPr>
+            <w:r>
+              <w:t>A2</w:t>
+            </w:r>
+          </w:p>
+        </w:tc>
+      </w:tr>
+      <w:tr>
+        <w:tc>
+          <w:tcPr>
+            <w:tcW w:w="2766" w:type="dxa"/>
+          </w:tcPr>
+          <w:p>
+            <w:pPr>
+              <w:rPr>
+                <w:rFonts w:hint="eastAsia"/>
+              </w:rPr>
+            </w:pPr>
+            <w:r>
+              <w:rPr>
+                <w:rFonts w:hint="eastAsia"/>
+              </w:rPr>
+              <w:t>P</w:t>
+            </w:r>
+            <w:r>
+              <w:t>(</w:t>
+            </w:r>
+            <w:r>
+              <w:t>Many</w:t>
+            </w:r>
+            <w:r>
+              <w:t>|</w:t>
+            </w:r>
+            <w:r>
+              <w:t>Activist</w:t>
+            </w:r>
+            <w:r>
+              <w:t>)=</w:t>
+            </w:r>
+            <w:r>
+              <w:rPr>
+                <w:rFonts w:hint="eastAsia"/>
+              </w:rPr>
+              <w:t>1</w:t>
+            </w:r>
+            <w:r>
+              <w:t>/</w:t>
+            </w:r>
+            <w:r>
+              <w:t>2</w:t>
+            </w:r>
+          </w:p>
+        </w:tc>
+        <w:tc>
+          <w:tcPr>
+            <w:tcW w:w="2765" w:type="dxa"/>
+          </w:tcPr>
+          <w:p>
+            <w:pPr>
+              <w:rPr>
+                <w:rFonts w:hint="eastAsia"/>
+              </w:rPr>
+            </w:pPr>
+            <w:r>
+              <w:rPr>
+                <w:rFonts w:hint="eastAsia"/>
+              </w:rPr>
+              <w:t>P</w:t>
+            </w:r>
+            <w:r>
+              <w:t>(</w:t>
+            </w:r>
+            <w:r>
+              <w:t>Many</w:t>
+            </w:r>
+            <w:r>
+              <w:t>|</w:t>
+            </w:r>
+            <w:r>
+              <w:t>Follower</w:t>
+            </w:r>
+            <w:r>
+              <w:t>)=</w:t>
+            </w:r>
+            <w:r>
+              <w:rPr>
+                <w:rFonts w:hint="eastAsia"/>
+              </w:rPr>
+              <w:t>2</w:t>
+            </w:r>
+            <w:r>
+              <w:t>/</w:t>
+            </w:r>
+            <w:r>
+              <w:t>2</w:t>
+            </w:r>
+          </w:p>
+        </w:tc>
+        <w:tc>
+          <w:tcPr>
+            <w:tcW w:w="2765" w:type="dxa"/>
+          </w:tcPr>
+          <w:p>
+            <w:pPr>
+              <w:rPr>
+                <w:rFonts w:hint="eastAsia"/>
+              </w:rPr>
+            </w:pPr>
+            <w:r>
+              <w:rPr>
+                <w:rFonts w:hint="eastAsia"/>
+              </w:rPr>
+              <w:t>P</w:t>
+            </w:r>
+            <w:r>
+              <w:t>(</w:t>
+            </w:r>
+            <w:r>
+              <w:t>Many</w:t>
+            </w:r>
+            <w:r>
+              <w:t>|</w:t>
+            </w:r>
+            <w:r>
+              <w:t>Superstar</w:t>
+            </w:r>
+            <w:r>
+              <w:t>)=</w:t>
+            </w:r>
+            <w:r>
+              <w:rPr>
+                <w:rFonts w:hint="eastAsia"/>
+              </w:rPr>
+              <w:t>1</w:t>
+            </w:r>
+            <w:r>
+              <w:t>/</w:t>
+            </w:r>
+            <w:r>
+              <w:t>2</w:t>
+            </w:r>
+          </w:p>
+        </w:tc>
+      </w:tr>
+      <w:tr>
+        <w:tc>
+          <w:tcPr>
+            <w:tcW w:w="2766" w:type="dxa"/>
+          </w:tcPr>
+          <w:p>
+            <w:pPr>
+              <w:rPr>
+                <w:rFonts w:hint="eastAsia"/>
+              </w:rPr>
+            </w:pPr>
+            <w:r>
+              <w:rPr>
+                <w:rFonts w:hint="eastAsia"/>
+              </w:rPr>
+              <w:t>P</w:t>
+            </w:r>
+            <w:r>
+              <w:t>(</w:t>
+            </w:r>
+            <w:r>
+              <w:t>Few</w:t>
+            </w:r>
+            <w:r>
+              <w:t>|</w:t>
+            </w:r>
+            <w:r>
+              <w:t>Activist</w:t>
+            </w:r>
+            <w:r>
+              <w:t>)=</w:t>
+            </w:r>
+            <w:r>
+              <w:rPr>
+                <w:rFonts w:hint="eastAsia"/>
+              </w:rPr>
+              <w:t>1</w:t>
+            </w:r>
+            <w:r>
+              <w:t>/</w:t>
+            </w:r>
+            <w:r>
+              <w:t>2</w:t>
+            </w:r>
+          </w:p>
+        </w:tc>
+        <w:tc>
+          <w:tcPr>
+            <w:tcW w:w="2765" w:type="dxa"/>
+          </w:tcPr>
+          <w:p>
+            <w:pPr>
+              <w:rPr>
+                <w:rFonts w:hint="eastAsia"/>
+              </w:rPr>
+            </w:pPr>
+            <w:r>
+              <w:rPr>
+                <w:rFonts w:hint="eastAsia"/>
+              </w:rPr>
+              <w:t>P</w:t>
+            </w:r>
+            <w:r>
+              <w:t>(</w:t>
+            </w:r>
+            <w:r>
+              <w:t>Few</w:t>
+            </w:r>
+            <w:r>
+              <w:t>|</w:t>
+            </w:r>
+            <w:r>
+              <w:t>Follower</w:t>
+            </w:r>
+            <w:r>
+              <w:t>)=</w:t>
+            </w:r>
+            <w:r>
+              <w:rPr>
+                <w:rFonts w:hint="eastAsia"/>
+              </w:rPr>
+              <w:t>0</w:t>
+            </w:r>
+            <w:r>
+              <w:t>/</w:t>
+            </w:r>
+            <w:r>
+              <w:t>2</w:t>
+            </w:r>
+          </w:p>
+        </w:tc>
+        <w:tc>
+          <w:tcPr>
+            <w:tcW w:w="2765" w:type="dxa"/>
+          </w:tcPr>
+          <w:p>
+            <w:pPr>
+              <w:rPr>
+                <w:rFonts w:hint="eastAsia"/>
+              </w:rPr>
+            </w:pPr>
+            <w:r>
+              <w:rPr>
+                <w:rFonts w:hint="eastAsia"/>
+              </w:rPr>
+              <w:t>P</w:t>
+            </w:r>
+            <w:r>
+              <w:t>(</w:t>
+            </w:r>
+            <w:r>
+              <w:t>Few</w:t>
+            </w:r>
+            <w:r>
+              <w:t>|</w:t>
+            </w:r>
+            <w:r>
+              <w:t>Superstar</w:t>
+            </w:r>
+            <w:r>
+              <w:t>)=</w:t>
+            </w:r>
+            <w:r>
+              <w:rPr>
+                <w:rFonts w:hint="eastAsia"/>
+              </w:rPr>
+              <w:t>1</w:t>
+            </w:r>
+            <w:r>
+              <w:t>/</w:t>
+            </w:r>
+            <w:r>
+              <w:t>2</w:t>
+            </w:r>
+          </w:p>
+        </w:tc>
+      </w:tr>
+      <w:tr>
+        <w:tc>
+          <w:tcPr>
+            <w:tcW w:w="8296" w:type="dxa"/>
+            <w:gridSpan w:val="3"/>
+          </w:tcPr>
+          <w:p>
+            <w:pPr>
+              <w:rPr>
+                <w:rFonts w:hint="eastAsia"/>
+              </w:rPr>
+            </w:pPr>
+            <w:r>
+              <w:t>A3</w:t>
+            </w:r>
+          </w:p>
+        </w:tc>
+      </w:tr>
+      <w:tr>
+        <w:tc>
+          <w:tcPr>
+            <w:tcW w:w="2766" w:type="dxa"/>
+          </w:tcPr>
+          <w:p>
+            <w:pPr>
+              <w:rPr>
+                <w:rFonts w:hint="eastAsia"/>
+              </w:rPr>
+            </w:pPr>
+            <w:r>
+              <w:rPr>
+                <w:rFonts w:hint="eastAsia"/>
+              </w:rPr>
+              <w:t>P</w:t>
+            </w:r>
+            <w:r>
+              <w:t>(</w:t>
+            </w:r>
+            <w:r>
+              <w:t>High</w:t>
+            </w:r>
+            <w:r>
+              <w:t>|</w:t>
+            </w:r>
+            <w:r>
+              <w:t>Activist</w:t>
+            </w:r>
+            <w:r>
+              <w:t>)=</w:t>
+            </w:r>
+            <w:r>
+              <w:rPr>
+                <w:rFonts w:hint="eastAsia"/>
+              </w:rPr>
+              <w:t>1</w:t>
+            </w:r>
+            <w:r>
+              <w:t>/</w:t>
+            </w:r>
+            <w:r>
+              <w:t>2</w:t>
+            </w:r>
+          </w:p>
+        </w:tc>
+        <w:tc>
+          <w:tcPr>
+            <w:tcW w:w="2765" w:type="dxa"/>
+          </w:tcPr>
+          <w:p>
+            <w:pPr>
+              <w:rPr>
+                <w:rFonts w:hint="eastAsia"/>
+              </w:rPr>
+            </w:pPr>
+            <w:r>
+              <w:rPr>
+                <w:rFonts w:hint="eastAsia"/>
+              </w:rPr>
+              <w:t>P</w:t>
+            </w:r>
+            <w:r>
+              <w:t>(</w:t>
+            </w:r>
+            <w:r>
+              <w:t>High</w:t>
+            </w:r>
+            <w:r>
+              <w:t>|</w:t>
+            </w:r>
+            <w:r>
+              <w:t>Follower</w:t>
+            </w:r>
+            <w:r>
+              <w:t>)=</w:t>
+            </w:r>
+            <w:r>
+              <w:rPr>
+                <w:rFonts w:hint="eastAsia"/>
+              </w:rPr>
+              <w:t>2</w:t>
+            </w:r>
+            <w:r>
+              <w:t>/</w:t>
+            </w:r>
+            <w:r>
+              <w:t>2</w:t>
+            </w:r>
+          </w:p>
+        </w:tc>
+        <w:tc>
+          <w:tcPr>
+            <w:tcW w:w="2765" w:type="dxa"/>
+          </w:tcPr>
+          <w:p>
+            <w:pPr>
+              <w:rPr>
+                <w:rFonts w:hint="eastAsia"/>
+              </w:rPr>
+            </w:pPr>
+            <w:r>
+              <w:rPr>
+                <w:rFonts w:hint="eastAsia"/>
+              </w:rPr>
+              <w:t>P</w:t>
+            </w:r>
+            <w:r>
+              <w:t>(</w:t>
+            </w:r>
+            <w:r>
+              <w:t>High</w:t>
+            </w:r>
+            <w:r>
+              <w:t>|</w:t>
+            </w:r>
+            <w:r>
+              <w:t>Superstar</w:t>
+            </w:r>
+            <w:r>
+              <w:t>)=</w:t>
+            </w:r>
+            <w:r>
+              <w:rPr>
+                <w:rFonts w:hint="eastAsia"/>
+              </w:rPr>
+              <w:t>0</w:t>
+            </w:r>
+            <w:r>
+              <w:t>/</w:t>
+            </w:r>
+            <w:r>
+              <w:t>2</w:t>
+            </w:r>
+          </w:p>
+        </w:tc>
+      </w:tr>
+      <w:tr>
+        <w:tc>
+          <w:tcPr>
+            <w:tcW w:w="2766" w:type="dxa"/>
+          </w:tcPr>
+          <w:p>
+            <w:pPr>
+              <w:rPr>
+                <w:rFonts w:hint="eastAsia"/>
+              </w:rPr>
+            </w:pPr>
+            <w:r>
+              <w:rPr>
+                <w:rFonts w:hint="eastAsia"/>
+              </w:rPr>
+              <w:t>P</w:t>
+            </w:r>
+            <w:r>
+              <w:t>(</w:t>
+            </w:r>
+            <w:r>
+              <w:t>Low</w:t>
+            </w:r>
+            <w:r>
+              <w:t>|</w:t>
+            </w:r>
+            <w:r>
+              <w:t>Activist</w:t>
+            </w:r>
+            <w:r>
+              <w:t>)=</w:t>
+            </w:r>
+            <w:r>
+              <w:rPr>
+                <w:rFonts w:hint="eastAsia"/>
+              </w:rPr>
+              <w:t>1</w:t>
+            </w:r>
+            <w:r>
+              <w:t>/</w:t>
+            </w:r>
+            <w:r>
+              <w:t>2</w:t>
+            </w:r>
+          </w:p>
+        </w:tc>
+        <w:tc>
+          <w:tcPr>
+            <w:tcW w:w="2765" w:type="dxa"/>
+          </w:tcPr>
+          <w:p>
+            <w:pPr>
+              <w:rPr>
+                <w:rFonts w:hint="eastAsia"/>
+              </w:rPr>
+            </w:pPr>
+            <w:r>
+              <w:rPr>
+                <w:rFonts w:hint="eastAsia"/>
+              </w:rPr>
+              <w:t>P</w:t>
+            </w:r>
+            <w:r>
+              <w:t>(</w:t>
+            </w:r>
+            <w:r>
+              <w:t>Low</w:t>
+            </w:r>
+            <w:r>
+              <w:t>|</w:t>
+            </w:r>
+            <w:r>
+              <w:t>Follower</w:t>
+            </w:r>
+            <w:r>
+              <w:t>)=</w:t>
+            </w:r>
+            <w:r>
+              <w:rPr>
+                <w:rFonts w:hint="eastAsia"/>
+              </w:rPr>
+              <w:t>0</w:t>
+            </w:r>
+            <w:r>
+              <w:t>/</w:t>
+            </w:r>
+            <w:r>
+              <w:t>2</w:t>
+            </w:r>
+          </w:p>
+        </w:tc>
+        <w:tc>
+          <w:tcPr>
+            <w:tcW w:w="2765" w:type="dxa"/>
+          </w:tcPr>
+          <w:p>
+            <w:pPr>
+              <w:rPr>
+                <w:rFonts w:hint="eastAsia"/>
+              </w:rPr>
+            </w:pPr>
+            <w:r>
+              <w:rPr>
+                <w:rFonts w:hint="eastAsia"/>
+              </w:rPr>
+              <w:t>P</w:t>
+            </w:r>
+            <w:r>
+              <w:t>(</w:t>
+            </w:r>
+            <w:r>
+              <w:t>Low</w:t>
+            </w:r>
+            <w:r>
+              <w:t>|</w:t>
+            </w:r>
+            <w:r>
+              <w:t>Superstar</w:t>
+            </w:r>
+            <w:r>
+              <w:t>)=</w:t>
+            </w:r>
+            <w:r>
+              <w:rPr>
+                <w:rFonts w:hint="eastAsia"/>
+              </w:rPr>
+              <w:t>2</w:t>
+            </w:r>
+            <w:r>
+              <w:t>/</w:t>
+            </w:r>
+            <w:r>
+              <w:t>2</w:t>
+            </w:r>
+          </w:p>
+        </w:tc>
+      </w:tr>
+    </w:tbl>
+    <w:p/>
+    <w:tbl>
+      <w:tblPr>
+        <w:tblStyle w:val="a8"/>
+        <w:tblW w:w="0" w:type="auto"/>
+        <w:tblLook w:val="04A0" w:firstRow="1" w:lastRow="0" w:firstColumn="1" w:lastColumn="0" w:noHBand="0" w:noVBand="1"/>
+      </w:tblPr>
+      <w:tblGrid>
+        <w:gridCol w:w="4148"/>
+        <w:gridCol w:w="4148"/>
+      </w:tblGrid>
+      <w:tr>
+        <w:tc>
+          <w:tcPr>
+            <w:tcW w:w="4148" w:type="dxa"/>
+            <w:vAlign w:val="center"/>
+          </w:tcPr>
+          <w:p>
+            <w:pPr>
+              <w:rPr>
+                <w:rFonts w:hint="eastAsia"/>
+              </w:rPr>
+            </w:pPr>
+            <w:r>
+              <w:rPr>
+                <w:rFonts w:ascii="Arial Narrow" w:hAnsi="Arial Narrow"/>
+                <w:sz w:val="22"/>
+              </w:rPr>
+              <w:t>A</w:t>
+            </w:r>
+          </w:p>
+        </w:tc>
+        <w:tc>
+          <w:tcPr>
+            <w:tcW w:w="4148" w:type="dxa"/>
+          </w:tcPr>
+          <w:p>
+            <w:pPr>
+              <w:rPr>
+                <w:rFonts w:hint="eastAsia"/>
+              </w:rPr>
+            </w:pPr>
+            <w:r>
+              <w:rPr>
+                <w:rFonts w:hint="eastAsia"/>
+              </w:rPr>
+              <w:t>0.</w:t>
+            </w:r>
+            <w:r>
+              <w:rPr>
+                <w:rFonts w:hint="eastAsia"/>
+              </w:rPr>
+              <w:t>0</w:t>
+            </w:r>
+            <w:r>
+              <w:rPr>
+                <w:rFonts w:hint="eastAsia"/>
+              </w:rPr>
+              <w:t>4</w:t>
+            </w:r>
+            <w:r>
+              <w:rPr>
+                <w:rFonts w:hint="eastAsia"/>
+              </w:rPr>
+              <w:t>2</w:t>
+            </w:r>
+            <w:r>
+              <w:t xml:space="preserve"> </w:t>
+            </w:r>
+            <w:r>
+              <w:rPr>
+                <w:rFonts w:hint="eastAsia"/>
+              </w:rPr>
+              <w:t>0</w:t>
+            </w:r>
+            <w:r>
+              <w:t xml:space="preserve"> </w:t>
+            </w:r>
+            <w:r>
+              <w:rPr>
+                <w:rFonts w:hint="eastAsia"/>
+              </w:rPr>
+              <w:t>0.167</w:t>
+            </w:r>
+          </w:p>
+        </w:tc>
+      </w:tr>
+      <w:tr>
+        <w:tc>
+          <w:tcPr>
+            <w:tcW w:w="4148" w:type="dxa"/>
+            <w:vAlign w:val="center"/>
+          </w:tcPr>
+          <w:p>
+            <w:pPr>
+              <w:rPr>
+                <w:rFonts w:hint="eastAsia"/>
+              </w:rPr>
+            </w:pPr>
+            <w:r>
+              <w:rPr>
+                <w:rFonts w:ascii="Arial Narrow" w:hAnsi="Arial Narrow"/>
+                <w:sz w:val="22"/>
+              </w:rPr>
+              <w:t>B</w:t>
+            </w:r>
+          </w:p>
+        </w:tc>
+        <w:tc>
+          <w:tcPr>
+            <w:tcW w:w="4148" w:type="dxa"/>
+          </w:tcPr>
+          <w:p>
+            <w:pPr>
+              <w:rPr>
+                <w:rFonts w:hint="eastAsia"/>
+              </w:rPr>
+            </w:pPr>
+            <w:r>
+              <w:rPr>
+                <w:rFonts w:hint="eastAsia"/>
+              </w:rPr>
+              <w:t>0.042</w:t>
+            </w:r>
+            <w:r>
+              <w:t xml:space="preserve"> </w:t>
+            </w:r>
+            <w:r>
+              <w:rPr>
+                <w:rFonts w:hint="eastAsia"/>
+              </w:rPr>
+              <w:t>0.333</w:t>
+            </w:r>
+            <w:r>
+              <w:t xml:space="preserve"> </w:t>
+            </w:r>
+            <w:r>
+              <w:rPr>
+                <w:rFonts w:hint="eastAsia"/>
+              </w:rPr>
+              <w:t>0</w:t>
+            </w:r>
+          </w:p>
+        </w:tc>
+      </w:tr>
+      <w:tr>
+        <w:tc>
+          <w:tcPr>
+            <w:tcW w:w="4148" w:type="dxa"/>
+            <w:vAlign w:val="center"/>
+          </w:tcPr>
+          <w:p>
+            <w:pPr>
+              <w:rPr>
+                <w:rFonts w:hint="eastAsia"/>
+              </w:rPr>
+            </w:pPr>
+            <w:r>
+              <w:rPr>
+                <w:rFonts w:ascii="Arial Narrow" w:hAnsi="Arial Narrow"/>
+                <w:sz w:val="22"/>
+              </w:rPr>
+              <w:t>C</w:t>
+            </w:r>
+          </w:p>
+        </w:tc>
+        <w:tc>
+          <w:tcPr>
+            <w:tcW w:w="4148" w:type="dxa"/>
+          </w:tcPr>
+          <w:p>
+            <w:pPr>
+              <w:rPr>
+                <w:rFonts w:hint="eastAsia"/>
+              </w:rPr>
+            </w:pPr>
+            <w:r>
+              <w:rPr>
+                <w:rFonts w:hint="eastAsia"/>
+              </w:rPr>
+              <w:t>0.042</w:t>
+            </w:r>
+            <w:r>
+              <w:t xml:space="preserve"> </w:t>
+            </w:r>
+            <w:r>
+              <w:rPr>
+                <w:rFonts w:hint="eastAsia"/>
+              </w:rPr>
+              <w:t>0.333</w:t>
+            </w:r>
+            <w:r>
+              <w:t xml:space="preserve"> </w:t>
+            </w:r>
+            <w:r>
+              <w:rPr>
+                <w:rFonts w:hint="eastAsia"/>
+              </w:rPr>
+              <w:t>0</w:t>
+            </w:r>
+          </w:p>
+        </w:tc>
+      </w:tr>
+      <w:tr>
+        <w:tc>
+          <w:tcPr>
+            <w:tcW w:w="4148" w:type="dxa"/>
+            <w:vAlign w:val="center"/>
+          </w:tcPr>
+          <w:p>
+            <w:pPr>
+              <w:rPr>
+                <w:rFonts w:hint="eastAsia"/>
+              </w:rPr>
+            </w:pPr>
+            <w:r>
+              <w:rPr>
+                <w:rFonts w:ascii="Arial Narrow" w:hAnsi="Arial Narrow"/>
+                <w:sz w:val="22"/>
+              </w:rPr>
+              <w:t>D</w:t>
+            </w:r>
+          </w:p>
+        </w:tc>
+        <w:tc>
+          <w:tcPr>
+            <w:tcW w:w="4148" w:type="dxa"/>
+          </w:tcPr>
+          <w:p>
+            <w:pPr>
+              <w:rPr>
+                <w:rFonts w:hint="eastAsia"/>
+              </w:rPr>
+            </w:pPr>
+            <w:r>
+              <w:rPr>
+                <w:rFonts w:hint="eastAsia"/>
+              </w:rPr>
+              <w:t>0.042</w:t>
+            </w:r>
+            <w:r>
+              <w:t xml:space="preserve"> </w:t>
+            </w:r>
+            <w:r>
+              <w:rPr>
+                <w:rFonts w:hint="eastAsia"/>
+              </w:rPr>
+              <w:t>0</w:t>
+            </w:r>
+            <w:r>
+              <w:t xml:space="preserve"> </w:t>
+            </w:r>
+            <w:r>
+              <w:rPr>
+                <w:rFonts w:hint="eastAsia"/>
+              </w:rPr>
+              <w:t>0.167</w:t>
+            </w:r>
+          </w:p>
+        </w:tc>
+      </w:tr>
+      <w:tr>
+        <w:tc>
+          <w:tcPr>
+            <w:tcW w:w="4148" w:type="dxa"/>
+            <w:vAlign w:val="center"/>
+          </w:tcPr>
+          <w:p>
+            <w:pPr>
+              <w:rPr>
+                <w:rFonts w:hint="eastAsia"/>
+              </w:rPr>
+            </w:pPr>
+            <w:r>
+              <w:rPr>
+                <w:rFonts w:ascii="Arial Narrow" w:hAnsi="Arial Narrow"/>
+                <w:sz w:val="22"/>
+              </w:rPr>
+              <w:t>E</w:t>
+            </w:r>
+          </w:p>
+        </w:tc>
+        <w:tc>
+          <w:tcPr>
+            <w:tcW w:w="4148" w:type="dxa"/>
+          </w:tcPr>
+          <w:p>
+            <w:pPr>
+              <w:rPr>
+                <w:rFonts w:hint="eastAsia"/>
+              </w:rPr>
+            </w:pPr>
+            <w:r>
+              <w:rPr>
+                <w:rFonts w:hint="eastAsia"/>
+              </w:rPr>
+              <w:t>0.042</w:t>
+            </w:r>
+            <w:r>
+              <w:t xml:space="preserve"> </w:t>
+            </w:r>
+            <w:r>
+              <w:rPr>
+                <w:rFonts w:hint="eastAsia"/>
+              </w:rPr>
+              <w:t>0</w:t>
+            </w:r>
+            <w:r>
+              <w:t xml:space="preserve"> </w:t>
+            </w:r>
+            <w:r>
+              <w:rPr>
+                <w:rFonts w:hint="eastAsia"/>
+              </w:rPr>
+              <w:t>0.167</w:t>
+            </w:r>
+          </w:p>
+        </w:tc>
+      </w:tr>
+      <w:tr>
+        <w:tc>
+          <w:tcPr>
+            <w:tcW w:w="4148" w:type="dxa"/>
+            <w:vAlign w:val="center"/>
+          </w:tcPr>
+          <w:p>
+            <w:pPr>
+              <w:rPr>
+                <w:rFonts w:hint="eastAsia"/>
+              </w:rPr>
+            </w:pPr>
+            <w:r>
+              <w:rPr>
+                <w:rFonts w:ascii="Arial Narrow" w:hAnsi="Arial Narrow"/>
+                <w:sz w:val="22"/>
+              </w:rPr>
+              <w:t>F</w:t>
+            </w:r>
+          </w:p>
+        </w:tc>
+        <w:tc>
+          <w:tcPr>
+            <w:tcW w:w="4148" w:type="dxa"/>
+          </w:tcPr>
+          <w:p>
+            <w:pPr>
+              <w:rPr>
+                <w:rFonts w:hint="eastAsia"/>
+              </w:rPr>
+            </w:pPr>
+            <w:r>
+              <w:rPr>
+                <w:rFonts w:hint="eastAsia"/>
+              </w:rPr>
+              <w:t>0.042</w:t>
+            </w:r>
+            <w:bookmarkStart w:id="1" w:name="_GoBack"/>
+            <w:bookmarkEnd w:id="1"/>
+            <w:r>
+              <w:t xml:space="preserve"> </w:t>
+            </w:r>
+            <w:r>
+              <w:rPr>
+                <w:rFonts w:hint="eastAsia"/>
+              </w:rPr>
+              <w:t>0.333</w:t>
+            </w:r>
+            <w:r>
+              <w:t xml:space="preserve"> </w:t>
+            </w:r>
+            <w:r>
+              <w:rPr>
+                <w:rFonts w:hint="eastAsia"/>
+              </w:rPr>
+              <w:t>0</w:t>
+            </w:r>
+          </w:p>
+        </w:tc>
+      </w:tr>
+    </w:tbl>
     <w:p>
       <w:pPr>
         <w:rPr>
@@ -9545,7 +10827,7 @@
 </file>
 
 <file path=customXml/itemProps1.xml><?xml version="1.0" encoding="utf-8"?>
-<ds:datastoreItem xmlns:ds="http://schemas.openxmlformats.org/officeDocument/2006/customXml" ds:itemID="{95EAA482-062A-40B0-BA9B-776680C342C3}">
+<ds:datastoreItem xmlns:ds="http://schemas.openxmlformats.org/officeDocument/2006/customXml" ds:itemID="{FF314A85-D8F8-4154-A5EF-18E03F37C1CA}">
   <ds:schemaRefs>
     <ds:schemaRef ds:uri="http://schemas.openxmlformats.org/officeDocument/2006/bibliography"/>
   </ds:schemaRefs>

</xml_diff>

<commit_message>
data mining assign2 not finish 1(3)
</commit_message>
<xml_diff>
--- a/data_mining/assignment2/18083229g_assignment2.docx
+++ b/data_mining/assignment2/18083229g_assignment2.docx
@@ -25,7 +25,6 @@
     <w:p>
       <w:pPr>
         <w:rPr>
-          <w:rFonts w:hint="eastAsia"/>
           <w:b/>
         </w:rPr>
       </w:pPr>
@@ -1723,13 +1722,7 @@
       </w:tr>
     </w:tbl>
     <w:p/>
-    <w:p>
-      <w:pPr>
-        <w:rPr>
-          <w:rFonts w:hint="eastAsia"/>
-        </w:rPr>
-      </w:pPr>
-    </w:p>
+    <w:p/>
     <w:p>
       <w:pPr>
         <w:rPr>
@@ -1917,7 +1910,10 @@
           </w:tcPr>
           <w:p>
             <w:r>
-              <w:t>0.857</w:t>
+              <w:rPr>
+                <w:rFonts w:hint="eastAsia"/>
+              </w:rPr>
+              <w:t>1</w:t>
             </w:r>
           </w:p>
         </w:tc>
@@ -2046,7 +2042,10 @@
           </w:tcPr>
           <w:p>
             <w:r>
-              <w:t>0.6</w:t>
+              <w:rPr>
+                <w:rFonts w:hint="eastAsia"/>
+              </w:rPr>
+              <w:t>1</w:t>
             </w:r>
           </w:p>
         </w:tc>
@@ -2260,7 +2259,10 @@
           </w:tcPr>
           <w:p>
             <w:r>
-              <w:t>0.857</w:t>
+              <w:rPr>
+                <w:rFonts w:hint="eastAsia"/>
+              </w:rPr>
+              <w:t>1</w:t>
             </w:r>
           </w:p>
         </w:tc>
@@ -2322,9 +2324,10 @@
             </w:pPr>
             <w:r>
               <w:rPr>
+                <w:rFonts w:hint="eastAsia"/>
                 <w:b/>
               </w:rPr>
-              <w:t>0.6</w:t>
+              <w:t>1</w:t>
             </w:r>
           </w:p>
         </w:tc>
@@ -2335,9 +2338,9 @@
           <w:p>
             <w:r>
               <w:rPr>
-                <w:rFonts w:eastAsiaTheme="minorHAnsi"/>
-              </w:rPr>
-              <w:t>0.833</w:t>
+                <w:rFonts w:hint="eastAsia"/>
+              </w:rPr>
+              <w:t>1</w:t>
             </w:r>
           </w:p>
         </w:tc>
@@ -2512,10 +2515,12 @@
           <w:p>
             <w:r>
               <w:rPr>
-                <w:rFonts w:eastAsiaTheme="minorHAnsi"/>
-              </w:rPr>
-              <w:t>0.833</w:t>
-            </w:r>
+                <w:rFonts w:hint="eastAsia"/>
+              </w:rPr>
+              <w:t>1</w:t>
+            </w:r>
+            <w:bookmarkStart w:id="0" w:name="_GoBack"/>
+            <w:bookmarkEnd w:id="0"/>
           </w:p>
         </w:tc>
         <w:tc>
@@ -5040,13 +5045,7 @@
     <w:p/>
     <w:p/>
     <w:p/>
-    <w:p>
-      <w:pPr>
-        <w:rPr>
-          <w:rFonts w:hint="eastAsia"/>
-        </w:rPr>
-      </w:pPr>
-    </w:p>
+    <w:p/>
     <w:p>
       <w:pPr>
         <w:rPr>
@@ -7161,7 +7160,7 @@
             <w:tcW w:w="1780" w:type="dxa"/>
           </w:tcPr>
           <w:p>
-            <w:bookmarkStart w:id="0" w:name="OLE_LINK1"/>
+            <w:bookmarkStart w:id="1" w:name="OLE_LINK1"/>
             <w:r>
               <w:t>(1,</w:t>
             </w:r>
@@ -7171,7 +7170,7 @@
             <w:r>
               <w:t>2)</w:t>
             </w:r>
-            <w:bookmarkEnd w:id="0"/>
+            <w:bookmarkEnd w:id="1"/>
           </w:p>
         </w:tc>
       </w:tr>
@@ -8872,11 +8871,22 @@
         </w:tc>
       </w:tr>
     </w:tbl>
-    <w:p/>
     <w:p>
       <w:pPr>
         <w:rPr>
           <w:rFonts w:hint="eastAsia"/>
+        </w:rPr>
+      </w:pPr>
+      <w:r>
+        <w:rPr>
+          <w:rFonts w:hint="eastAsia"/>
+        </w:rPr>
+        <w:t>4/6</w:t>
+      </w:r>
+    </w:p>
+    <w:p>
+      <w:pPr>
+        <w:rPr>
           <w:b/>
         </w:rPr>
       </w:pPr>
@@ -8917,11 +8927,6 @@
             <w:vMerge w:val="restart"/>
           </w:tcPr>
           <w:p>
-            <w:pPr>
-              <w:rPr>
-                <w:rFonts w:hint="eastAsia"/>
-              </w:rPr>
-            </w:pPr>
             <w:r>
               <w:rPr>
                 <w:rFonts w:hint="eastAsia"/>
@@ -8936,11 +8941,6 @@
             <w:vMerge w:val="restart"/>
           </w:tcPr>
           <w:p>
-            <w:pPr>
-              <w:rPr>
-                <w:rFonts w:hint="eastAsia"/>
-              </w:rPr>
-            </w:pPr>
             <w:r>
               <w:rPr>
                 <w:rFonts w:hint="eastAsia"/>
@@ -8958,11 +8958,6 @@
             <w:vMerge w:val="restart"/>
           </w:tcPr>
           <w:p>
-            <w:pPr>
-              <w:rPr>
-                <w:rFonts w:hint="eastAsia"/>
-              </w:rPr>
-            </w:pPr>
             <w:r>
               <w:rPr>
                 <w:rFonts w:hint="eastAsia"/>
@@ -9002,11 +8997,6 @@
             <w:tcW w:w="1244" w:type="dxa"/>
           </w:tcPr>
           <w:p>
-            <w:pPr>
-              <w:rPr>
-                <w:rFonts w:hint="eastAsia"/>
-              </w:rPr>
-            </w:pPr>
             <w:r>
               <w:t>A3=High</w:t>
             </w:r>
@@ -9017,11 +9007,6 @@
             <w:tcW w:w="1043" w:type="dxa"/>
           </w:tcPr>
           <w:p>
-            <w:pPr>
-              <w:rPr>
-                <w:rFonts w:hint="eastAsia"/>
-              </w:rPr>
-            </w:pPr>
             <w:r>
               <w:rPr>
                 <w:rFonts w:hint="eastAsia"/>
@@ -9043,39 +9028,21 @@
             <w:tcW w:w="410" w:type="dxa"/>
             <w:vMerge/>
           </w:tcPr>
-          <w:p>
-            <w:pPr>
-              <w:rPr>
-                <w:rFonts w:hint="eastAsia"/>
-              </w:rPr>
-            </w:pPr>
-          </w:p>
+          <w:p/>
         </w:tc>
         <w:tc>
           <w:tcPr>
             <w:tcW w:w="1132" w:type="dxa"/>
             <w:vMerge/>
           </w:tcPr>
-          <w:p>
-            <w:pPr>
-              <w:rPr>
-                <w:rFonts w:hint="eastAsia"/>
-              </w:rPr>
-            </w:pPr>
-          </w:p>
+          <w:p/>
         </w:tc>
         <w:tc>
           <w:tcPr>
             <w:tcW w:w="4671" w:type="dxa"/>
             <w:vMerge/>
           </w:tcPr>
-          <w:p>
-            <w:pPr>
-              <w:rPr>
-                <w:rFonts w:hint="eastAsia"/>
-              </w:rPr>
-            </w:pPr>
-          </w:p>
+          <w:p/>
         </w:tc>
         <w:tc>
           <w:tcPr>
@@ -9098,11 +9065,6 @@
             <w:tcW w:w="1043" w:type="dxa"/>
           </w:tcPr>
           <w:p>
-            <w:pPr>
-              <w:rPr>
-                <w:rFonts w:hint="eastAsia"/>
-              </w:rPr>
-            </w:pPr>
             <w:r>
               <w:rPr>
                 <w:rFonts w:hint="eastAsia"/>
@@ -9124,13 +9086,7 @@
             <w:tcW w:w="410" w:type="dxa"/>
             <w:vMerge/>
           </w:tcPr>
-          <w:p>
-            <w:pPr>
-              <w:rPr>
-                <w:rFonts w:hint="eastAsia"/>
-              </w:rPr>
-            </w:pPr>
-          </w:p>
+          <w:p/>
         </w:tc>
         <w:tc>
           <w:tcPr>
@@ -9138,11 +9094,6 @@
             <w:vMerge w:val="restart"/>
           </w:tcPr>
           <w:p>
-            <w:pPr>
-              <w:rPr>
-                <w:rFonts w:hint="eastAsia"/>
-              </w:rPr>
-            </w:pPr>
             <w:r>
               <w:rPr>
                 <w:rFonts w:hint="eastAsia"/>
@@ -9160,11 +9111,6 @@
             <w:vMerge w:val="restart"/>
           </w:tcPr>
           <w:p>
-            <w:pPr>
-              <w:rPr>
-                <w:rFonts w:hint="eastAsia"/>
-              </w:rPr>
-            </w:pPr>
             <w:r>
               <w:t>0*0*P(A3|</w:t>
             </w:r>
@@ -9198,11 +9144,6 @@
             <w:tcW w:w="1244" w:type="dxa"/>
           </w:tcPr>
           <w:p>
-            <w:pPr>
-              <w:rPr>
-                <w:rFonts w:hint="eastAsia"/>
-              </w:rPr>
-            </w:pPr>
             <w:r>
               <w:t>A3=High</w:t>
             </w:r>
@@ -9213,11 +9154,6 @@
             <w:tcW w:w="1043" w:type="dxa"/>
           </w:tcPr>
           <w:p>
-            <w:pPr>
-              <w:rPr>
-                <w:rFonts w:hint="eastAsia"/>
-              </w:rPr>
-            </w:pPr>
             <w:r>
               <w:rPr>
                 <w:rFonts w:hint="eastAsia"/>
@@ -9236,50 +9172,27 @@
             <w:tcW w:w="410" w:type="dxa"/>
             <w:vMerge/>
           </w:tcPr>
-          <w:p>
-            <w:pPr>
-              <w:rPr>
-                <w:rFonts w:hint="eastAsia"/>
-              </w:rPr>
-            </w:pPr>
-          </w:p>
+          <w:p/>
         </w:tc>
         <w:tc>
           <w:tcPr>
             <w:tcW w:w="1132" w:type="dxa"/>
             <w:vMerge/>
           </w:tcPr>
-          <w:p>
-            <w:pPr>
-              <w:rPr>
-                <w:rFonts w:hint="eastAsia"/>
-              </w:rPr>
-            </w:pPr>
-          </w:p>
+          <w:p/>
         </w:tc>
         <w:tc>
           <w:tcPr>
             <w:tcW w:w="4671" w:type="dxa"/>
             <w:vMerge/>
           </w:tcPr>
-          <w:p>
-            <w:pPr>
-              <w:rPr>
-                <w:rFonts w:hint="eastAsia"/>
-              </w:rPr>
-            </w:pPr>
-          </w:p>
+          <w:p/>
         </w:tc>
         <w:tc>
           <w:tcPr>
             <w:tcW w:w="1244" w:type="dxa"/>
           </w:tcPr>
           <w:p>
-            <w:pPr>
-              <w:rPr>
-                <w:rFonts w:hint="eastAsia"/>
-              </w:rPr>
-            </w:pPr>
             <w:r>
               <w:rPr>
                 <w:rFonts w:hint="eastAsia"/>
@@ -9296,11 +9209,6 @@
             <w:tcW w:w="1043" w:type="dxa"/>
           </w:tcPr>
           <w:p>
-            <w:pPr>
-              <w:rPr>
-                <w:rFonts w:hint="eastAsia"/>
-              </w:rPr>
-            </w:pPr>
             <w:r>
               <w:rPr>
                 <w:rFonts w:hint="eastAsia"/>
@@ -9319,13 +9227,7 @@
             <w:tcW w:w="410" w:type="dxa"/>
             <w:vMerge/>
           </w:tcPr>
-          <w:p>
-            <w:pPr>
-              <w:rPr>
-                <w:rFonts w:hint="eastAsia"/>
-              </w:rPr>
-            </w:pPr>
-          </w:p>
+          <w:p/>
         </w:tc>
         <w:tc>
           <w:tcPr>
@@ -9335,7 +9237,6 @@
           <w:p>
             <w:pPr>
               <w:rPr>
-                <w:rFonts w:hint="eastAsia"/>
                 <w:b/>
               </w:rPr>
             </w:pPr>
@@ -9360,11 +9261,6 @@
             <w:vMerge w:val="restart"/>
           </w:tcPr>
           <w:p>
-            <w:pPr>
-              <w:rPr>
-                <w:rFonts w:hint="eastAsia"/>
-              </w:rPr>
-            </w:pPr>
             <w:r>
               <w:t>2/2*1/2*P(A3|</w:t>
             </w:r>
@@ -9404,11 +9300,6 @@
             <w:tcW w:w="1244" w:type="dxa"/>
           </w:tcPr>
           <w:p>
-            <w:pPr>
-              <w:rPr>
-                <w:rFonts w:hint="eastAsia"/>
-              </w:rPr>
-            </w:pPr>
             <w:r>
               <w:t>A3=High</w:t>
             </w:r>
@@ -9419,11 +9310,6 @@
             <w:tcW w:w="1043" w:type="dxa"/>
           </w:tcPr>
           <w:p>
-            <w:pPr>
-              <w:rPr>
-                <w:rFonts w:hint="eastAsia"/>
-              </w:rPr>
-            </w:pPr>
             <w:r>
               <w:rPr>
                 <w:rFonts w:hint="eastAsia"/>
@@ -9442,69 +9328,45 @@
             <w:tcW w:w="410" w:type="dxa"/>
             <w:vMerge/>
           </w:tcPr>
-          <w:p>
-            <w:pPr>
-              <w:rPr>
-                <w:rFonts w:hint="eastAsia"/>
-              </w:rPr>
-            </w:pPr>
-          </w:p>
+          <w:p/>
         </w:tc>
         <w:tc>
           <w:tcPr>
             <w:tcW w:w="1132" w:type="dxa"/>
             <w:vMerge/>
           </w:tcPr>
-          <w:p>
-            <w:pPr>
-              <w:rPr>
-                <w:rFonts w:hint="eastAsia"/>
-              </w:rPr>
-            </w:pPr>
-          </w:p>
+          <w:p/>
         </w:tc>
         <w:tc>
           <w:tcPr>
             <w:tcW w:w="4671" w:type="dxa"/>
             <w:vMerge/>
           </w:tcPr>
+          <w:p/>
+        </w:tc>
+        <w:tc>
+          <w:tcPr>
+            <w:tcW w:w="1244" w:type="dxa"/>
+          </w:tcPr>
+          <w:p>
+            <w:r>
+              <w:rPr>
+                <w:rFonts w:hint="eastAsia"/>
+              </w:rPr>
+              <w:t>A</w:t>
+            </w:r>
+            <w:r>
+              <w:t>3=Low</w:t>
+            </w:r>
+          </w:p>
+        </w:tc>
+        <w:tc>
+          <w:tcPr>
+            <w:tcW w:w="1043" w:type="dxa"/>
+          </w:tcPr>
           <w:p>
             <w:pPr>
               <w:rPr>
-                <w:rFonts w:hint="eastAsia"/>
-              </w:rPr>
-            </w:pPr>
-          </w:p>
-        </w:tc>
-        <w:tc>
-          <w:tcPr>
-            <w:tcW w:w="1244" w:type="dxa"/>
-          </w:tcPr>
-          <w:p>
-            <w:pPr>
-              <w:rPr>
-                <w:rFonts w:hint="eastAsia"/>
-              </w:rPr>
-            </w:pPr>
-            <w:r>
-              <w:rPr>
-                <w:rFonts w:hint="eastAsia"/>
-              </w:rPr>
-              <w:t>A</w:t>
-            </w:r>
-            <w:r>
-              <w:t>3=Low</w:t>
-            </w:r>
-          </w:p>
-        </w:tc>
-        <w:tc>
-          <w:tcPr>
-            <w:tcW w:w="1043" w:type="dxa"/>
-          </w:tcPr>
-          <w:p>
-            <w:pPr>
-              <w:rPr>
-                <w:rFonts w:hint="eastAsia"/>
                 <w:b/>
               </w:rPr>
             </w:pPr>
@@ -9534,11 +9396,6 @@
             <w:vMerge w:val="restart"/>
           </w:tcPr>
           <w:p>
-            <w:pPr>
-              <w:rPr>
-                <w:rFonts w:hint="eastAsia"/>
-              </w:rPr>
-            </w:pPr>
             <w:r>
               <w:rPr>
                 <w:rFonts w:hint="eastAsia"/>
@@ -9554,11 +9411,6 @@
             <w:vMerge w:val="restart"/>
           </w:tcPr>
           <w:p>
-            <w:pPr>
-              <w:rPr>
-                <w:rFonts w:hint="eastAsia"/>
-              </w:rPr>
-            </w:pPr>
             <w:r>
               <w:rPr>
                 <w:rFonts w:hint="eastAsia"/>
@@ -9576,11 +9428,6 @@
             <w:vMerge w:val="restart"/>
           </w:tcPr>
           <w:p>
-            <w:pPr>
-              <w:rPr>
-                <w:rFonts w:hint="eastAsia"/>
-              </w:rPr>
-            </w:pPr>
             <w:r>
               <w:t>P(A1|</w:t>
             </w:r>
@@ -9614,11 +9461,6 @@
             <w:tcW w:w="1244" w:type="dxa"/>
           </w:tcPr>
           <w:p>
-            <w:pPr>
-              <w:rPr>
-                <w:rFonts w:hint="eastAsia"/>
-              </w:rPr>
-            </w:pPr>
             <w:r>
               <w:t>A1=Many</w:t>
             </w:r>
@@ -9629,11 +9471,6 @@
             <w:tcW w:w="1043" w:type="dxa"/>
           </w:tcPr>
           <w:p>
-            <w:pPr>
-              <w:rPr>
-                <w:rFonts w:hint="eastAsia"/>
-              </w:rPr>
-            </w:pPr>
             <w:r>
               <w:rPr>
                 <w:rFonts w:hint="eastAsia"/>
@@ -9655,26 +9492,14 @@
             <w:tcW w:w="410" w:type="dxa"/>
             <w:vMerge/>
           </w:tcPr>
-          <w:p>
-            <w:pPr>
-              <w:rPr>
-                <w:rFonts w:hint="eastAsia"/>
-              </w:rPr>
-            </w:pPr>
-          </w:p>
+          <w:p/>
         </w:tc>
         <w:tc>
           <w:tcPr>
             <w:tcW w:w="1132" w:type="dxa"/>
             <w:vMerge/>
           </w:tcPr>
-          <w:p>
-            <w:pPr>
-              <w:rPr>
-                <w:rFonts w:hint="eastAsia"/>
-              </w:rPr>
-            </w:pPr>
-          </w:p>
+          <w:p/>
         </w:tc>
         <w:tc>
           <w:tcPr>
@@ -9704,11 +9529,6 @@
             <w:tcW w:w="1043" w:type="dxa"/>
           </w:tcPr>
           <w:p>
-            <w:pPr>
-              <w:rPr>
-                <w:rFonts w:hint="eastAsia"/>
-              </w:rPr>
-            </w:pPr>
             <w:r>
               <w:rPr>
                 <w:rFonts w:hint="eastAsia"/>
@@ -9730,13 +9550,7 @@
             <w:tcW w:w="410" w:type="dxa"/>
             <w:vMerge/>
           </w:tcPr>
-          <w:p>
-            <w:pPr>
-              <w:rPr>
-                <w:rFonts w:hint="eastAsia"/>
-              </w:rPr>
-            </w:pPr>
-          </w:p>
+          <w:p/>
         </w:tc>
         <w:tc>
           <w:tcPr>
@@ -9746,7 +9560,6 @@
           <w:p>
             <w:pPr>
               <w:rPr>
-                <w:rFonts w:hint="eastAsia"/>
                 <w:b/>
               </w:rPr>
             </w:pPr>
@@ -9771,68 +9584,57 @@
             <w:vMerge w:val="restart"/>
           </w:tcPr>
           <w:p>
+            <w:r>
+              <w:t>P(A1|</w:t>
+            </w:r>
+            <w:proofErr w:type="gramStart"/>
+            <w:r>
+              <w:rPr>
+                <w:rFonts w:hint="eastAsia"/>
+              </w:rPr>
+              <w:t>F</w:t>
+            </w:r>
+            <w:r>
+              <w:t>ollower</w:t>
+            </w:r>
+            <w:r>
+              <w:t>)*</w:t>
+            </w:r>
+            <w:proofErr w:type="gramEnd"/>
+            <w:r>
+              <w:t>2/2*2/2*2/6=1/3*P(A1|</w:t>
+            </w:r>
+            <w:r>
+              <w:rPr>
+                <w:rFonts w:hint="eastAsia"/>
+              </w:rPr>
+              <w:t>F</w:t>
+            </w:r>
+            <w:r>
+              <w:t>ollower</w:t>
+            </w:r>
+            <w:r>
+              <w:t>)</w:t>
+            </w:r>
+          </w:p>
+        </w:tc>
+        <w:tc>
+          <w:tcPr>
+            <w:tcW w:w="1244" w:type="dxa"/>
+          </w:tcPr>
+          <w:p>
+            <w:r>
+              <w:t>A1=Many</w:t>
+            </w:r>
+          </w:p>
+        </w:tc>
+        <w:tc>
+          <w:tcPr>
+            <w:tcW w:w="1043" w:type="dxa"/>
+          </w:tcPr>
+          <w:p>
             <w:pPr>
               <w:rPr>
-                <w:rFonts w:hint="eastAsia"/>
-              </w:rPr>
-            </w:pPr>
-            <w:r>
-              <w:t>P(A1|</w:t>
-            </w:r>
-            <w:proofErr w:type="gramStart"/>
-            <w:r>
-              <w:rPr>
-                <w:rFonts w:hint="eastAsia"/>
-              </w:rPr>
-              <w:t>F</w:t>
-            </w:r>
-            <w:r>
-              <w:t>ollower</w:t>
-            </w:r>
-            <w:r>
-              <w:t>)*</w:t>
-            </w:r>
-            <w:proofErr w:type="gramEnd"/>
-            <w:r>
-              <w:t>2/2*2/2*2/6=1/3*P(A1|</w:t>
-            </w:r>
-            <w:r>
-              <w:rPr>
-                <w:rFonts w:hint="eastAsia"/>
-              </w:rPr>
-              <w:t>F</w:t>
-            </w:r>
-            <w:r>
-              <w:t>ollower</w:t>
-            </w:r>
-            <w:r>
-              <w:t>)</w:t>
-            </w:r>
-          </w:p>
-        </w:tc>
-        <w:tc>
-          <w:tcPr>
-            <w:tcW w:w="1244" w:type="dxa"/>
-          </w:tcPr>
-          <w:p>
-            <w:pPr>
-              <w:rPr>
-                <w:rFonts w:hint="eastAsia"/>
-              </w:rPr>
-            </w:pPr>
-            <w:r>
-              <w:t>A1=Many</w:t>
-            </w:r>
-          </w:p>
-        </w:tc>
-        <w:tc>
-          <w:tcPr>
-            <w:tcW w:w="1043" w:type="dxa"/>
-          </w:tcPr>
-          <w:p>
-            <w:pPr>
-              <w:rPr>
-                <w:rFonts w:hint="eastAsia"/>
                 <w:b/>
               </w:rPr>
             </w:pPr>
@@ -9861,26 +9663,14 @@
             <w:tcW w:w="410" w:type="dxa"/>
             <w:vMerge/>
           </w:tcPr>
-          <w:p>
-            <w:pPr>
-              <w:rPr>
-                <w:rFonts w:hint="eastAsia"/>
-              </w:rPr>
-            </w:pPr>
-          </w:p>
+          <w:p/>
         </w:tc>
         <w:tc>
           <w:tcPr>
             <w:tcW w:w="1132" w:type="dxa"/>
             <w:vMerge/>
           </w:tcPr>
-          <w:p>
-            <w:pPr>
-              <w:rPr>
-                <w:rFonts w:hint="eastAsia"/>
-              </w:rPr>
-            </w:pPr>
-          </w:p>
+          <w:p/>
         </w:tc>
         <w:tc>
           <w:tcPr>
@@ -9894,30 +9684,24 @@
             <w:tcW w:w="1244" w:type="dxa"/>
           </w:tcPr>
           <w:p>
+            <w:r>
+              <w:rPr>
+                <w:rFonts w:hint="eastAsia"/>
+              </w:rPr>
+              <w:t>A</w:t>
+            </w:r>
+            <w:r>
+              <w:t>1=Few</w:t>
+            </w:r>
+          </w:p>
+        </w:tc>
+        <w:tc>
+          <w:tcPr>
+            <w:tcW w:w="1043" w:type="dxa"/>
+          </w:tcPr>
+          <w:p>
             <w:pPr>
               <w:rPr>
-                <w:rFonts w:hint="eastAsia"/>
-              </w:rPr>
-            </w:pPr>
-            <w:r>
-              <w:rPr>
-                <w:rFonts w:hint="eastAsia"/>
-              </w:rPr>
-              <w:t>A</w:t>
-            </w:r>
-            <w:r>
-              <w:t>1=Few</w:t>
-            </w:r>
-          </w:p>
-        </w:tc>
-        <w:tc>
-          <w:tcPr>
-            <w:tcW w:w="1043" w:type="dxa"/>
-          </w:tcPr>
-          <w:p>
-            <w:pPr>
-              <w:rPr>
-                <w:rFonts w:hint="eastAsia"/>
                 <w:b/>
               </w:rPr>
             </w:pPr>
@@ -9946,13 +9730,7 @@
             <w:tcW w:w="410" w:type="dxa"/>
             <w:vMerge/>
           </w:tcPr>
-          <w:p>
-            <w:pPr>
-              <w:rPr>
-                <w:rFonts w:hint="eastAsia"/>
-              </w:rPr>
-            </w:pPr>
-          </w:p>
+          <w:p/>
         </w:tc>
         <w:tc>
           <w:tcPr>
@@ -9960,11 +9738,6 @@
             <w:vMerge w:val="restart"/>
           </w:tcPr>
           <w:p>
-            <w:pPr>
-              <w:rPr>
-                <w:rFonts w:hint="eastAsia"/>
-              </w:rPr>
-            </w:pPr>
             <w:r>
               <w:rPr>
                 <w:rFonts w:hint="eastAsia"/>
@@ -9982,11 +9755,6 @@
             <w:vMerge w:val="restart"/>
           </w:tcPr>
           <w:p>
-            <w:pPr>
-              <w:rPr>
-                <w:rFonts w:hint="eastAsia"/>
-              </w:rPr>
-            </w:pPr>
             <w:r>
               <w:t>P(A1|</w:t>
             </w:r>
@@ -10005,22 +9773,7 @@
             </w:r>
             <w:proofErr w:type="gramEnd"/>
             <w:r>
-              <w:t>1</w:t>
-            </w:r>
-            <w:r>
-              <w:t>/2*</w:t>
-            </w:r>
-            <w:r>
-              <w:t>0</w:t>
-            </w:r>
-            <w:r>
-              <w:t>*2/6=</w:t>
-            </w:r>
-            <w:r>
-              <w:t>0</w:t>
-            </w:r>
-            <w:r>
-              <w:t>*P(A1|</w:t>
+              <w:t>1/2*0*2/6=0*P(A1|</w:t>
             </w:r>
             <w:r>
               <w:rPr>
@@ -10041,11 +9794,6 @@
             <w:tcW w:w="1244" w:type="dxa"/>
           </w:tcPr>
           <w:p>
-            <w:pPr>
-              <w:rPr>
-                <w:rFonts w:hint="eastAsia"/>
-              </w:rPr>
-            </w:pPr>
             <w:r>
               <w:t>A1=Many</w:t>
             </w:r>
@@ -10056,11 +9804,6 @@
             <w:tcW w:w="1043" w:type="dxa"/>
           </w:tcPr>
           <w:p>
-            <w:pPr>
-              <w:rPr>
-                <w:rFonts w:hint="eastAsia"/>
-              </w:rPr>
-            </w:pPr>
             <w:r>
               <w:rPr>
                 <w:rFonts w:hint="eastAsia"/>
@@ -10079,50 +9822,27 @@
             <w:tcW w:w="410" w:type="dxa"/>
             <w:vMerge/>
           </w:tcPr>
-          <w:p>
-            <w:pPr>
-              <w:rPr>
-                <w:rFonts w:hint="eastAsia"/>
-              </w:rPr>
-            </w:pPr>
-          </w:p>
+          <w:p/>
         </w:tc>
         <w:tc>
           <w:tcPr>
             <w:tcW w:w="1132" w:type="dxa"/>
             <w:vMerge/>
           </w:tcPr>
-          <w:p>
-            <w:pPr>
-              <w:rPr>
-                <w:rFonts w:hint="eastAsia"/>
-              </w:rPr>
-            </w:pPr>
-          </w:p>
+          <w:p/>
         </w:tc>
         <w:tc>
           <w:tcPr>
             <w:tcW w:w="4671" w:type="dxa"/>
             <w:vMerge/>
           </w:tcPr>
-          <w:p>
-            <w:pPr>
-              <w:rPr>
-                <w:rFonts w:hint="eastAsia"/>
-              </w:rPr>
-            </w:pPr>
-          </w:p>
+          <w:p/>
         </w:tc>
         <w:tc>
           <w:tcPr>
             <w:tcW w:w="1244" w:type="dxa"/>
           </w:tcPr>
           <w:p>
-            <w:pPr>
-              <w:rPr>
-                <w:rFonts w:hint="eastAsia"/>
-              </w:rPr>
-            </w:pPr>
             <w:r>
               <w:rPr>
                 <w:rFonts w:hint="eastAsia"/>
@@ -10139,11 +9859,6 @@
             <w:tcW w:w="1043" w:type="dxa"/>
           </w:tcPr>
           <w:p>
-            <w:pPr>
-              <w:rPr>
-                <w:rFonts w:hint="eastAsia"/>
-              </w:rPr>
-            </w:pPr>
             <w:r>
               <w:rPr>
                 <w:rFonts w:hint="eastAsia"/>
@@ -10156,13 +9871,6 @@
     </w:tbl>
     <w:p/>
     <w:p>
-      <w:pPr>
-        <w:rPr>
-          <w:rFonts w:hint="eastAsia"/>
-        </w:rPr>
-      </w:pPr>
-      <w:bookmarkStart w:id="1" w:name="_GoBack"/>
-      <w:bookmarkEnd w:id="1"/>
       <w:r>
         <w:rPr>
           <w:rFonts w:hint="eastAsia"/>
@@ -11206,7 +10914,7 @@
 </file>
 
 <file path=customXml/itemProps1.xml><?xml version="1.0" encoding="utf-8"?>
-<ds:datastoreItem xmlns:ds="http://schemas.openxmlformats.org/officeDocument/2006/customXml" ds:itemID="{E78CD8CA-E62F-4F4D-AE60-1483B1991AFF}">
+<ds:datastoreItem xmlns:ds="http://schemas.openxmlformats.org/officeDocument/2006/customXml" ds:itemID="{7AA1FF71-1408-40D8-A7F1-DED1C183D0E0}">
   <ds:schemaRefs>
     <ds:schemaRef ds:uri="http://schemas.openxmlformats.org/officeDocument/2006/bibliography"/>
   </ds:schemaRefs>

</xml_diff>